<commit_message>
Dokumentacija: ispravljen sadržaj + gotov opis projektnog zadatka
</commit_message>
<xml_diff>
--- a/DOKUMENTACIJE/OPP_ProjektnaDokumentacija_v1.1.docx
+++ b/DOKUMENTACIJE/OPP_ProjektnaDokumentacija_v1.1.docx
@@ -1396,7 +1396,7 @@
             <w:rFonts w:ascii="Arial" w:hAnsi="Arial" w:cs="Arial"/>
             <w:webHidden/>
           </w:rPr>
-          <w:t>7</w:t>
+          <w:t>8</w:t>
         </w:r>
         <w:r>
           <w:rPr>
@@ -1480,7 +1480,7 @@
             <w:rFonts w:ascii="Arial" w:hAnsi="Arial" w:cs="Arial"/>
             <w:webHidden/>
           </w:rPr>
-          <w:t>9</w:t>
+          <w:t>10</w:t>
         </w:r>
         <w:r>
           <w:rPr>
@@ -1574,7 +1574,7 @@
             <w:noProof/>
             <w:webHidden/>
           </w:rPr>
-          <w:t>11</w:t>
+          <w:t>12</w:t>
         </w:r>
         <w:r>
           <w:rPr>
@@ -1669,7 +1669,7 @@
             <w:noProof/>
             <w:webHidden/>
           </w:rPr>
-          <w:t>25</w:t>
+          <w:t>26</w:t>
         </w:r>
         <w:r>
           <w:rPr>
@@ -1680,6 +1680,8 @@
           <w:fldChar w:fldCharType="end"/>
         </w:r>
       </w:hyperlink>
+      <w:bookmarkStart w:id="0" w:name="_GoBack"/>
+      <w:bookmarkEnd w:id="0"/>
     </w:p>
     <w:p>
       <w:pPr>
@@ -1754,7 +1756,7 @@
             <w:rFonts w:ascii="Arial" w:hAnsi="Arial" w:cs="Arial"/>
             <w:webHidden/>
           </w:rPr>
-          <w:t>44</w:t>
+          <w:t>45</w:t>
         </w:r>
         <w:r>
           <w:rPr>
@@ -1838,7 +1840,7 @@
             <w:rFonts w:ascii="Arial" w:hAnsi="Arial" w:cs="Arial"/>
             <w:webHidden/>
           </w:rPr>
-          <w:t>45</w:t>
+          <w:t>46</w:t>
         </w:r>
         <w:r>
           <w:rPr>
@@ -1932,7 +1934,7 @@
             <w:noProof/>
             <w:webHidden/>
           </w:rPr>
-          <w:t>45</w:t>
+          <w:t>46</w:t>
         </w:r>
         <w:r>
           <w:rPr>
@@ -2027,7 +2029,7 @@
             <w:noProof/>
             <w:webHidden/>
           </w:rPr>
-          <w:t>45</w:t>
+          <w:t>46</w:t>
         </w:r>
         <w:r>
           <w:rPr>
@@ -2122,7 +2124,7 @@
             <w:noProof/>
             <w:webHidden/>
           </w:rPr>
-          <w:t>47</w:t>
+          <w:t>48</w:t>
         </w:r>
         <w:r>
           <w:rPr>
@@ -2217,7 +2219,7 @@
             <w:noProof/>
             <w:webHidden/>
           </w:rPr>
-          <w:t>50</w:t>
+          <w:t>51</w:t>
         </w:r>
         <w:r>
           <w:rPr>
@@ -2312,7 +2314,7 @@
             <w:noProof/>
             <w:webHidden/>
           </w:rPr>
-          <w:t>50</w:t>
+          <w:t>51</w:t>
         </w:r>
         <w:r>
           <w:rPr>
@@ -2407,7 +2409,7 @@
             <w:noProof/>
             <w:webHidden/>
           </w:rPr>
-          <w:t>54</w:t>
+          <w:t>55</w:t>
         </w:r>
         <w:r>
           <w:rPr>
@@ -2502,7 +2504,7 @@
             <w:noProof/>
             <w:webHidden/>
           </w:rPr>
-          <w:t>56</w:t>
+          <w:t>57</w:t>
         </w:r>
         <w:r>
           <w:rPr>
@@ -2597,7 +2599,7 @@
             <w:noProof/>
             <w:webHidden/>
           </w:rPr>
-          <w:t>57</w:t>
+          <w:t>58</w:t>
         </w:r>
         <w:r>
           <w:rPr>
@@ -2692,7 +2694,7 @@
             <w:noProof/>
             <w:webHidden/>
           </w:rPr>
-          <w:t>59</w:t>
+          <w:t>60</w:t>
         </w:r>
         <w:r>
           <w:rPr>
@@ -2777,7 +2779,7 @@
             <w:rFonts w:ascii="Arial" w:hAnsi="Arial" w:cs="Arial"/>
             <w:webHidden/>
           </w:rPr>
-          <w:t>60</w:t>
+          <w:t>61</w:t>
         </w:r>
         <w:r>
           <w:rPr>
@@ -2871,7 +2873,7 @@
             <w:noProof/>
             <w:webHidden/>
           </w:rPr>
-          <w:t>60</w:t>
+          <w:t>61</w:t>
         </w:r>
         <w:r>
           <w:rPr>
@@ -2966,7 +2968,7 @@
             <w:noProof/>
             <w:webHidden/>
           </w:rPr>
-          <w:t>61</w:t>
+          <w:t>62</w:t>
         </w:r>
         <w:r>
           <w:rPr>
@@ -3061,7 +3063,7 @@
             <w:noProof/>
             <w:webHidden/>
           </w:rPr>
-          <w:t>62</w:t>
+          <w:t>63</w:t>
         </w:r>
         <w:r>
           <w:rPr>
@@ -3156,7 +3158,7 @@
             <w:noProof/>
             <w:webHidden/>
           </w:rPr>
-          <w:t>63</w:t>
+          <w:t>64</w:t>
         </w:r>
         <w:r>
           <w:rPr>
@@ -3251,7 +3253,7 @@
             <w:noProof/>
             <w:webHidden/>
           </w:rPr>
-          <w:t>64</w:t>
+          <w:t>65</w:t>
         </w:r>
         <w:r>
           <w:rPr>
@@ -3346,7 +3348,7 @@
             <w:noProof/>
             <w:webHidden/>
           </w:rPr>
-          <w:t>65</w:t>
+          <w:t>66</w:t>
         </w:r>
         <w:r>
           <w:rPr>
@@ -3431,7 +3433,7 @@
             <w:rFonts w:ascii="Arial" w:hAnsi="Arial" w:cs="Arial"/>
             <w:webHidden/>
           </w:rPr>
-          <w:t>66</w:t>
+          <w:t>67</w:t>
         </w:r>
         <w:r>
           <w:rPr>
@@ -3515,7 +3517,7 @@
             <w:rFonts w:ascii="Arial" w:hAnsi="Arial" w:cs="Arial"/>
             <w:webHidden/>
           </w:rPr>
-          <w:t>67</w:t>
+          <w:t>68</w:t>
         </w:r>
         <w:r>
           <w:rPr>
@@ -3583,7 +3585,7 @@
             <w:rFonts w:ascii="Arial" w:hAnsi="Arial" w:cs="Arial"/>
             <w:webHidden/>
           </w:rPr>
-          <w:t>68</w:t>
+          <w:t>69</w:t>
         </w:r>
         <w:r>
           <w:rPr>
@@ -3635,11 +3637,11 @@
           <w:color w:val="auto"/>
         </w:rPr>
       </w:pPr>
-      <w:bookmarkStart w:id="0" w:name="h.gjdgxs" w:colFirst="0" w:colLast="0"/>
-      <w:bookmarkStart w:id="1" w:name="_Toc403846019"/>
-      <w:bookmarkStart w:id="2" w:name="_Toc403846138"/>
-      <w:bookmarkStart w:id="3" w:name="_Toc403934713"/>
-      <w:bookmarkEnd w:id="0"/>
+      <w:bookmarkStart w:id="1" w:name="h.gjdgxs" w:colFirst="0" w:colLast="0"/>
+      <w:bookmarkStart w:id="2" w:name="_Toc403846019"/>
+      <w:bookmarkStart w:id="3" w:name="_Toc403846138"/>
+      <w:bookmarkStart w:id="4" w:name="_Toc403934713"/>
+      <w:bookmarkEnd w:id="1"/>
       <w:r>
         <w:rPr>
           <w:color w:val="auto"/>
@@ -3647,9 +3649,9 @@
         <w:lastRenderedPageBreak/>
         <w:t>Dnevnik promjena dokumentacije</w:t>
       </w:r>
-      <w:bookmarkEnd w:id="1"/>
       <w:bookmarkEnd w:id="2"/>
       <w:bookmarkEnd w:id="3"/>
+      <w:bookmarkEnd w:id="4"/>
     </w:p>
     <w:tbl>
       <w:tblPr>
@@ -5012,8 +5014,6 @@
               </w:rPr>
               <w:t>ispravke dokumentacije</w:t>
             </w:r>
-            <w:bookmarkStart w:id="4" w:name="_GoBack"/>
-            <w:bookmarkEnd w:id="4"/>
           </w:p>
         </w:tc>
         <w:tc>
@@ -5187,6 +5187,13 @@
           <w:rFonts w:eastAsia="Arial"/>
           <w:color w:val="auto"/>
         </w:rPr>
+        <w:t xml:space="preserve">Oni su pomoću tih podataka pridruženi karti koja je dostupna na početnoj stranici. </w:t>
+      </w:r>
+      <w:r>
+        <w:rPr>
+          <w:rFonts w:eastAsia="Arial"/>
+          <w:color w:val="auto"/>
+        </w:rPr>
         <w:t xml:space="preserve">Također se svaki objekt sastoji od parkirališnih mjesta te svi objekti inicijalno moraju imati više od deset parkirališnih mjesta. </w:t>
       </w:r>
       <w:r>
@@ -5271,13 +5278,27 @@
           <w:rFonts w:eastAsia="Arial"/>
           <w:color w:val="auto"/>
         </w:rPr>
-        <w:t xml:space="preserve">. Poslani se podaci prikazuju na </w:t>
+        <w:t>. Poslani se poda</w:t>
       </w:r>
       <w:r>
         <w:rPr>
           <w:rFonts w:eastAsia="Arial"/>
           <w:color w:val="auto"/>
         </w:rPr>
+        <w:t>t</w:t>
+      </w:r>
+      <w:r>
+        <w:rPr>
+          <w:rFonts w:eastAsia="Arial"/>
+          <w:color w:val="auto"/>
+        </w:rPr>
+        <w:t xml:space="preserve">ci prikazuju na </w:t>
+      </w:r>
+      <w:r>
+        <w:rPr>
+          <w:rFonts w:eastAsia="Arial"/>
+          <w:color w:val="auto"/>
+        </w:rPr>
         <w:t xml:space="preserve">izrađenoj </w:t>
       </w:r>
       <w:r>
@@ -5394,7 +5415,13 @@
         <w:t xml:space="preserve">Neregistrirani korisnici mogu pregledavati sadržaj web-stranice, kartu s lokacijama svih parkirališta i garaža te imaju mogućnost registracije ako su punoljetni i pritom daju tražene osobne podatke. </w:t>
       </w:r>
       <w:r>
-        <w:t>Sam sustav je zamišljem kao web-aplikacija s javnim sučeljem te je k</w:t>
+        <w:t xml:space="preserve">Sam </w:t>
+      </w:r>
+      <w:r>
+        <w:t xml:space="preserve">je </w:t>
+      </w:r>
+      <w:r>
+        <w:t>sustav zamišljem kao web-aplikacija s javnim sučeljem te je k</w:t>
       </w:r>
       <w:r>
         <w:t xml:space="preserve">arta glavni sadržaj </w:t>
@@ -5418,20 +5445,38 @@
         <w:t xml:space="preserve">. </w:t>
       </w:r>
       <w:r>
-        <w:t xml:space="preserve">Nakon unosa trenutne lokacije u sustav, izračunat će se koje je parkirališno mjesto najbliže korisniku uz uvjet da mora imati više od deset slobodnih mjesta u trenutku unosa korisnikove lokacije. </w:t>
-      </w:r>
-      <w:r>
-        <w:t xml:space="preserve">U slučaju kada na geografsko </w:t>
+        <w:t xml:space="preserve">Nakon unosa trenutne lokacije u sustav, izračunat će se </w:t>
+      </w:r>
+      <w:r>
+        <w:t>udaljenost svakog objekta od lokacija te će se prikazati parkiralište ili garaža</w:t>
+      </w:r>
+      <w:r>
+        <w:t xml:space="preserve"> </w:t>
       </w:r>
       <w:r>
         <w:lastRenderedPageBreak/>
-        <w:t xml:space="preserve">najbližoj lokaciji ima manje od deset slobodnih mjesta, prednost se daje sljedećoj najbližoj lokaciji koja ima veći broj slobodnih mjesta radi sprječavanja nedostatka slobodnih mjesta u trenutku vozačeva dolaska na odabrano mjesto. </w:t>
+        <w:t xml:space="preserve">najbliže korisniku uz uvjet da mora imati više od deset slobodnih mjesta u trenutku unosa korisnikove lokacije. </w:t>
+      </w:r>
+      <w:r>
+        <w:t xml:space="preserve">Korisniku će biti ponuđen objekt koji odgovara odabranim uvjetima, dok on sam može odabrati neko drugo parkiralište ili garažu s karte. </w:t>
+      </w:r>
+      <w:r>
+        <w:t xml:space="preserve">U slučaju kada na geografsko najbližoj lokaciji ima manje od deset slobodnih mjesta, prednost se daje sljedećoj lokaciji koja ima veći broj slobodnih mjesta radi sprječavanja nedostatka slobodnih </w:t>
+      </w:r>
+      <w:r>
+        <w:t xml:space="preserve">parkirališnih </w:t>
+      </w:r>
+      <w:r>
+        <w:t xml:space="preserve">mjesta u trenutku vozačeva dolaska na odabrano mjesto. </w:t>
       </w:r>
       <w:r>
         <w:t>Naime, u slučaju da korisnik ode na parkiralište ili garažu s manje od deset slobodnih mjesta, postoji mogućnost da u trenutku korisnikova dolaska na odabrano mjesto više ne bude slobodnih mjesta za parkiranje</w:t>
       </w:r>
       <w:r>
-        <w:t xml:space="preserve"> jer su drugi korisnici već prije njega došli na isto parkiralište</w:t>
+        <w:t xml:space="preserve"> jer su drugi korisni</w:t>
+      </w:r>
+      <w:r>
+        <w:t>ci već prije njega došli na isti objekt i zauzeli slobodna parkirališna mjesta</w:t>
       </w:r>
       <w:r>
         <w:t xml:space="preserve">. </w:t>
@@ -5461,7 +5506,13 @@
         <w:t xml:space="preserve">. </w:t>
       </w:r>
       <w:r>
-        <w:t xml:space="preserve">Da bi posjetitelj mogao rezervirati mjesto, mora napraviti registraciju ili se prijaviti s registriranim korisničkim imenom i lozinkom ako je već napravio registraciju. Ako nije napravljena registracija, mogući punoljetni klijent mora tijekom registracije osim odabranog željenog </w:t>
+        <w:t xml:space="preserve">Da bi posjetitelj mogao rezervirati mjesto, mora </w:t>
+      </w:r>
+      <w:r>
+        <w:t xml:space="preserve">ili </w:t>
+      </w:r>
+      <w:r>
+        <w:t xml:space="preserve">napraviti registraciju ili se prijaviti s registriranim korisničkim imenom i lozinkom ako je već napravio registraciju. Ako nije napravljena registracija, mogući punoljetni klijent mora tijekom registracije osim odabranog željenog </w:t>
       </w:r>
       <w:r>
         <w:t xml:space="preserve">jedinstvenog </w:t>
@@ -5609,30 +5660,73 @@
         <w:rPr>
           <w:rFonts w:eastAsia="Arial"/>
         </w:rPr>
-        <w:t xml:space="preserve"> odabrati već zauzeto korisničko ime, sustav će javiti grešku te će korisnik morati ponoviti registraciju. </w:t>
+        <w:t xml:space="preserve"> odabrati već zauzeto korisničko ime, sustav će javiti grešku te će korisnik morati </w:t>
       </w:r>
       <w:r>
         <w:rPr>
           <w:rFonts w:eastAsia="Arial"/>
         </w:rPr>
-        <w:t xml:space="preserve">Završenom registracijom neregistrirani korisnici postaju klijenti te dobivaju dodatne mogućnosti. Oni se prijavljuju u sustav pomoću odabranog korisničkog imena i lozinke. Uz sve dostupne sadržaje posjetiteljima, klijenti mogu rezervirati parkirališno mjesto jednokratno ili ponavljajuće uz mogućnost otkazivanja rezervacije te se mogu prijaviti i odjaviti iz sustava i izbrisati svoj korisnički račun. Rezervacija se vrši pomoću karte gdje klijent odabire željeno parkirališno mjesto na odabranom ili predloženom parkiralištu (vlastiti odabir ili preko predloženog najbližeg parkirališta na temelju unesene trenutne lokacije korisnika). Također je važno da </w:t>
+        <w:t>odabrati drugo korisničko ime koje nije zauzeto da može završiti registraciju</w:t>
       </w:r>
       <w:r>
         <w:rPr>
           <w:rFonts w:eastAsia="Arial"/>
         </w:rPr>
+        <w:t xml:space="preserve">. </w:t>
+      </w:r>
+      <w:r>
+        <w:rPr>
+          <w:rFonts w:eastAsia="Arial"/>
+        </w:rPr>
+        <w:t xml:space="preserve">Završenom registracijom </w:t>
+      </w:r>
+      <w:r>
+        <w:rPr>
+          <w:rFonts w:eastAsia="Arial"/>
+        </w:rPr>
+        <w:t>posjetitelji</w:t>
+      </w:r>
+      <w:r>
+        <w:rPr>
+          <w:rFonts w:eastAsia="Arial"/>
+        </w:rPr>
+        <w:t xml:space="preserve"> postaju klijenti te dobivaju dodatne mogućnosti</w:t>
+      </w:r>
+      <w:r>
+        <w:rPr>
+          <w:rFonts w:eastAsia="Arial"/>
+        </w:rPr>
+        <w:t xml:space="preserve"> koje su dostupne registriranim korisnicima</w:t>
+      </w:r>
+      <w:r>
+        <w:rPr>
+          <w:rFonts w:eastAsia="Arial"/>
+        </w:rPr>
+        <w:t xml:space="preserve">. Oni se prijavljuju u sustav pomoću odabranog korisničkog imena i lozinke. Uz sve dostupne sadržaje posjetiteljima, klijenti mogu rezervirati parkirališno mjesto jednokratno ili ponavljajuće uz mogućnost otkazivanja rezervacije te se mogu prijaviti i odjaviti iz sustava i izbrisati svoj korisnički račun. Rezervacija se vrši pomoću karte gdje klijent odabire željeno parkirališno mjesto na odabranom ili predloženom parkiralištu (vlastiti odabir ili preko predloženog najbližeg parkirališta na temelju unesene trenutne lokacije korisnika). Također je važno da </w:t>
+      </w:r>
+      <w:r>
+        <w:rPr>
+          <w:rFonts w:eastAsia="Arial"/>
+        </w:rPr>
         <w:t xml:space="preserve">klijent u trenutku kad želi napraviti rezervaciju </w:t>
       </w:r>
       <w:r>
         <w:rPr>
           <w:rFonts w:eastAsia="Arial"/>
         </w:rPr>
-        <w:t>odluči želi li jednokratnu ili ponavljajuću rezervaciju. Jednokratna rezervacija znači da klijent može u sadašnjem trenutku rezervirati parkirališno mjesto barem 6 sati unaprijed na period kraći od 24 sata, dok ponavljajuća rezervacija znači da klijent može rezervirati parkirališno mjesto ili trajno ili na najmanje 1 sat te se takva rezervacija ponavlja barem jednom tjedno kroz mjesec dana. Ponavljajuću je rezervaciju moguće otkazati ili produžiti</w:t>
+        <w:t xml:space="preserve">odluči želi li jednokratnu ili ponavljajuću rezervaciju. Jednokratna rezervacija znači da klijent može u sadašnjem trenutku rezervirati parkirališno mjesto barem 6 sati unaprijed na period kraći od 24 sata, dok ponavljajuća rezervacija znači da klijent može rezervirati parkirališno mjesto ili trajno ili </w:t>
       </w:r>
       <w:r>
         <w:rPr>
           <w:rFonts w:eastAsia="Arial"/>
         </w:rPr>
+        <w:lastRenderedPageBreak/>
+        <w:t>na najmanje 1 sat te se takva rezervacija ponavlja barem jednom tjedno kroz mjesec dana. Ponavljajuću je rezervaciju moguće otkazati ili produžiti</w:t>
+      </w:r>
+      <w:r>
+        <w:rPr>
+          <w:rFonts w:eastAsia="Arial"/>
+        </w:rPr>
         <w:t xml:space="preserve"> te ta odluka ovisi o samom klijentu</w:t>
       </w:r>
       <w:r>
@@ -5651,12 +5745,18 @@
         <w:rPr>
           <w:rFonts w:eastAsia="Arial"/>
         </w:rPr>
-        <w:t xml:space="preserve"> te se odabrana rezervacija poništava uz oslobađanje parkirališnog mjesta koje je bilo zauzeto</w:t>
+        <w:t xml:space="preserve"> te se odabrana rezervacija poništava uz oslobađanje parkirališnog mjesta</w:t>
       </w:r>
       <w:r>
         <w:rPr>
           <w:rFonts w:eastAsia="Arial"/>
         </w:rPr>
+        <w:t xml:space="preserve"> za drugog klijenta koji će možda htjeti napraviti rezervaciju na istom mjestu</w:t>
+      </w:r>
+      <w:r>
+        <w:rPr>
+          <w:rFonts w:eastAsia="Arial"/>
+        </w:rPr>
         <w:t xml:space="preserve">. </w:t>
       </w:r>
       <w:r>
@@ -5675,14 +5775,13 @@
         <w:rPr>
           <w:rFonts w:eastAsia="Arial"/>
         </w:rPr>
-        <w:lastRenderedPageBreak/>
-        <w:t>istu</w:t>
+        <w:t xml:space="preserve">svoj odabir </w:t>
       </w:r>
       <w:r>
         <w:rPr>
           <w:rFonts w:eastAsia="Arial"/>
         </w:rPr>
-        <w:t xml:space="preserve"> izravnim terećenjem kreditne kartice ako to dopuštaju dostupna sredstva na kreditnoj kartici: kod jednokratnih se rezervacija sredstva s kreditne kartice skidaju u trenutku kad korisnik rezervira parkirališno mjesto, dok se kod trajnih sredstva skidaju svakih 30 dana. </w:t>
+        <w:t xml:space="preserve">izravnim terećenjem kreditne kartice ako to dopuštaju dostupna sredstva na kreditnoj kartici: kod jednokratnih se rezervacija sredstva s kreditne kartice skidaju u trenutku kad korisnik rezervira parkirališno mjesto, dok se kod trajnih sredstva skidaju svakih 30 dana. </w:t>
       </w:r>
       <w:r>
         <w:rPr>
@@ -5729,10 +5828,34 @@
         <w:t xml:space="preserve"> te</w:t>
       </w:r>
       <w:r>
-        <w:t xml:space="preserve"> mijenjati podatke o postojećim resursima (podaci o svakom dostupnom otvorenom parkiralištu ili garaži za parkiranje, izmjena podataka o ukupnom broju parkirališnih mjesta na odabra</w:t>
-      </w:r>
-      <w:r>
-        <w:t>nom objektu, itd.) i klijentima. Također mogu ovisno o uspješnosti u poslovanju tvrtke stvarati nova parkirališta, garaže i parkirališna mjesta te brisati postojeće. Treba nadodati da, iako može ažurirati broj parkirališnih mjesta na odabranom objektu, za administratora postoji ograničenje koje ne dopupta da se broj parkirališnih mjesta nekoga parkirališta ili garaže smanji ispod deset.</w:t>
+        <w:t xml:space="preserve"> mijenjati podatke o postojećim resursima (poda</w:t>
+      </w:r>
+      <w:r>
+        <w:t>t</w:t>
+      </w:r>
+      <w:r>
+        <w:t>ci o svakom dostupnom otvorenom parkiralištu ili garaži za parkiranje, izmjena podataka o ukupnom broju parkirališnih mjesta na odabra</w:t>
+      </w:r>
+      <w:r>
+        <w:t xml:space="preserve">nom objektu, itd.) i klijentima. Također mogu ovisno o uspješnosti u poslovanju tvrtke stvarati nova parkirališta, garaže i parkirališna mjesta te brisati postojeće. Treba nadodati da, iako </w:t>
+      </w:r>
+      <w:r>
+        <w:t xml:space="preserve">administrator </w:t>
+      </w:r>
+      <w:r>
+        <w:t xml:space="preserve">može ažurirati broj parkirališnih mjesta na odabranom objektu, za </w:t>
+      </w:r>
+      <w:r>
+        <w:t xml:space="preserve">njega </w:t>
+      </w:r>
+      <w:r>
+        <w:t>p</w:t>
+      </w:r>
+      <w:r>
+        <w:t>ostoji ograničenje koje ne dopuš</w:t>
+      </w:r>
+      <w:r>
+        <w:t>ta da se broj parkirališnih mjesta nekoga parkirališta ili garaže smanji ispod deset.</w:t>
       </w:r>
     </w:p>
     <w:p>
@@ -5745,7 +5868,19 @@
         <w:rPr>
           <w:rFonts w:eastAsia="Arial"/>
         </w:rPr>
-        <w:t>Nadogradnje sustava su moguće i potrebne nakon završetka projekta radi zadržavanja kohezije i sprječavanja daljnjeg rasipanja funkcionalnosti. One mogu biti u obliku nadogradnje informacijskog sustava ili zamjenjivanja postojećih senzora kvalitetnijim i novijim senzorima koji bi onda mogli davati i druge informacije osim stanja slobodnih parkirališnih mjesta. Informacijski sustav može biti unaprijeđen tako da mu se dodaju nove funkcionalnosti ili da sustav bude još interaktivniji. Sve se nadogradnje mogu naknadno raspraviti i implementirati ako će se ovaj sustav nastaviti dodatno razvijati.</w:t>
+        <w:t xml:space="preserve">Nadogradnje sustava su moguće i potrebne nakon završetka projekta radi zadržavanja kohezije i sprječavanja daljnjeg rasipanja funkcionalnosti. One mogu biti </w:t>
+      </w:r>
+      <w:r>
+        <w:rPr>
+          <w:rFonts w:eastAsia="Arial"/>
+        </w:rPr>
+        <w:t xml:space="preserve">napravljene </w:t>
+      </w:r>
+      <w:r>
+        <w:rPr>
+          <w:rFonts w:eastAsia="Arial"/>
+        </w:rPr>
+        <w:t>u obliku nadogradnje informacijskog sustava ili zamjenjivanja postojećih senzora kvalitetnijim i novijim senzorima koji bi onda mogli davati i druge informacije osim stanja slobodnih parkirališnih mjesta. Informacijski sustav može biti unaprijeđen tako da mu se dodaju nove funkcionalnosti ili da sustav bude još interaktivniji. Sve se nadogradnje mogu naknadno raspraviti i implementirati ako će se ovaj sustav nastaviti dodatno razvijati.</w:t>
       </w:r>
     </w:p>
     <w:p>
@@ -5867,24 +6002,6 @@
     </w:p>
     <w:p>
       <w:pPr>
-        <w:spacing w:line="360" w:lineRule="auto"/>
-        <w:rPr>
-          <w:color w:val="auto"/>
-        </w:rPr>
-      </w:pPr>
-    </w:p>
-    <w:p>
-      <w:pPr>
-        <w:spacing w:line="360" w:lineRule="auto"/>
-        <w:rPr>
-          <w:rFonts w:cs="Arial"/>
-          <w:color w:val="auto"/>
-        </w:rPr>
-      </w:pPr>
-    </w:p>
-    <w:p>
-      <w:pPr>
-        <w:spacing w:line="360" w:lineRule="auto"/>
         <w:rPr>
           <w:rFonts w:cs="Arial"/>
           <w:color w:val="auto"/>
@@ -5892,14 +6009,6 @@
       </w:pPr>
       <w:bookmarkStart w:id="9" w:name="h.1fob9te" w:colFirst="0" w:colLast="0"/>
       <w:bookmarkEnd w:id="9"/>
-    </w:p>
-    <w:p>
-      <w:pPr>
-        <w:rPr>
-          <w:rFonts w:cs="Arial"/>
-          <w:color w:val="auto"/>
-        </w:rPr>
-      </w:pPr>
       <w:r>
         <w:rPr>
           <w:rFonts w:cs="Arial"/>
@@ -16713,7 +16822,6 @@
       </w:r>
       <w:r>
         <w:rPr>
-          <w:rStyle w:val="Normal"/>
           <w:rFonts w:ascii="Times New Roman" w:hAnsi="Times New Roman"/>
           <w:snapToGrid w:val="0"/>
           <w:w w:val="0"/>
@@ -17048,7 +17156,6 @@
       </w:r>
       <w:r>
         <w:rPr>
-          <w:rStyle w:val="Normal"/>
           <w:rFonts w:ascii="Times New Roman" w:hAnsi="Times New Roman"/>
           <w:snapToGrid w:val="0"/>
           <w:w w:val="0"/>
@@ -17295,7 +17402,6 @@
       </w:r>
       <w:r>
         <w:rPr>
-          <w:rStyle w:val="Normal"/>
           <w:rFonts w:ascii="Times New Roman" w:hAnsi="Times New Roman"/>
           <w:snapToGrid w:val="0"/>
           <w:w w:val="0"/>
@@ -17534,7 +17640,6 @@
       </w:r>
       <w:r>
         <w:rPr>
-          <w:rStyle w:val="Normal"/>
           <w:rFonts w:ascii="Times New Roman" w:hAnsi="Times New Roman"/>
           <w:snapToGrid w:val="0"/>
           <w:w w:val="0"/>
@@ -17816,7 +17921,6 @@
       </w:r>
       <w:r>
         <w:rPr>
-          <w:rStyle w:val="Normal"/>
           <w:rFonts w:ascii="Times New Roman" w:hAnsi="Times New Roman"/>
           <w:snapToGrid w:val="0"/>
           <w:w w:val="0"/>
@@ -18103,7 +18207,6 @@
       </w:r>
       <w:r>
         <w:rPr>
-          <w:rStyle w:val="Normal"/>
           <w:rFonts w:ascii="Times New Roman" w:hAnsi="Times New Roman"/>
           <w:snapToGrid w:val="0"/>
           <w:w w:val="0"/>
@@ -18477,7 +18580,6 @@
       </w:r>
       <w:r>
         <w:rPr>
-          <w:rStyle w:val="Normal"/>
           <w:rFonts w:ascii="Times New Roman" w:hAnsi="Times New Roman"/>
           <w:snapToGrid w:val="0"/>
           <w:w w:val="0"/>
@@ -18714,7 +18816,6 @@
       </w:r>
       <w:r>
         <w:rPr>
-          <w:rStyle w:val="Normal"/>
           <w:rFonts w:ascii="Times New Roman" w:hAnsi="Times New Roman"/>
           <w:snapToGrid w:val="0"/>
           <w:w w:val="0"/>
@@ -18976,7 +19077,6 @@
       </w:r>
       <w:r>
         <w:rPr>
-          <w:rStyle w:val="Normal"/>
           <w:rFonts w:ascii="Times New Roman" w:hAnsi="Times New Roman"/>
           <w:snapToGrid w:val="0"/>
           <w:w w:val="0"/>
@@ -19288,7 +19388,6 @@
       </w:r>
       <w:r>
         <w:rPr>
-          <w:rStyle w:val="Normal"/>
           <w:rFonts w:ascii="Times New Roman" w:hAnsi="Times New Roman"/>
           <w:snapToGrid w:val="0"/>
           <w:w w:val="0"/>
@@ -19662,7 +19761,6 @@
       </w:r>
       <w:r>
         <w:rPr>
-          <w:rStyle w:val="Normal"/>
           <w:rFonts w:ascii="Times New Roman" w:hAnsi="Times New Roman"/>
           <w:snapToGrid w:val="0"/>
           <w:w w:val="0"/>
@@ -20034,7 +20132,6 @@
       </w:r>
       <w:r>
         <w:rPr>
-          <w:rStyle w:val="Normal"/>
           <w:rFonts w:ascii="Times New Roman" w:hAnsi="Times New Roman"/>
           <w:snapToGrid w:val="0"/>
           <w:w w:val="0"/>
@@ -20399,7 +20496,6 @@
       </w:r>
       <w:r>
         <w:rPr>
-          <w:rStyle w:val="Normal"/>
           <w:rFonts w:ascii="Times New Roman" w:hAnsi="Times New Roman"/>
           <w:snapToGrid w:val="0"/>
           <w:w w:val="0"/>
@@ -20683,7 +20779,6 @@
       </w:r>
       <w:r>
         <w:rPr>
-          <w:rStyle w:val="Normal"/>
           <w:rFonts w:ascii="Times New Roman" w:hAnsi="Times New Roman"/>
           <w:snapToGrid w:val="0"/>
           <w:w w:val="0"/>
@@ -20999,7 +21094,6 @@
       </w:r>
       <w:r>
         <w:rPr>
-          <w:rStyle w:val="Normal"/>
           <w:rFonts w:ascii="Times New Roman" w:hAnsi="Times New Roman"/>
           <w:snapToGrid w:val="0"/>
           <w:w w:val="0"/>
@@ -21335,7 +21429,6 @@
       </w:r>
       <w:r>
         <w:rPr>
-          <w:rStyle w:val="Normal"/>
           <w:rFonts w:ascii="Times New Roman" w:hAnsi="Times New Roman"/>
           <w:snapToGrid w:val="0"/>
           <w:w w:val="0"/>
@@ -30528,7 +30621,7 @@
       <w:rPr>
         <w:noProof/>
       </w:rPr>
-      <w:t>4</w:t>
+      <w:t>3</w:t>
     </w:r>
     <w:r>
       <w:fldChar w:fldCharType="end"/>
@@ -40697,7 +40790,7 @@
 </file>
 
 <file path=customXml/itemProps1.xml><?xml version="1.0" encoding="utf-8"?>
-<ds:datastoreItem xmlns:ds="http://schemas.openxmlformats.org/officeDocument/2006/customXml" ds:itemID="{43B3BFEF-F35A-40B6-817A-EEC2242451A1}">
+<ds:datastoreItem xmlns:ds="http://schemas.openxmlformats.org/officeDocument/2006/customXml" ds:itemID="{5FCA76CE-9CE8-4441-9C3F-4D98D52EBFF4}">
   <ds:schemaRefs>
     <ds:schemaRef ds:uri="http://schemas.openxmlformats.org/officeDocument/2006/bibliography"/>
   </ds:schemaRefs>

</xml_diff>